<commit_message>
Modified Minor Changes in Deliverable 2
</commit_message>
<xml_diff>
--- a/D2_Domain_Analysis_and_Requirements/FlyinTravel-Deliverable2.docx
+++ b/D2_Domain_Analysis_and_Requirements/FlyinTravel-Deliverable2.docx
@@ -1,6 +1,6 @@
 
 <file path=word/document.xml><?xml version="1.0" encoding="utf-8"?>
-<w:document xmlns:wpc="http://schemas.microsoft.com/office/word/2010/wordprocessingCanvas" xmlns:mo="http://schemas.microsoft.com/office/mac/office/2008/main" xmlns:mc="http://schemas.openxmlformats.org/markup-compatibility/2006" xmlns:mv="urn:schemas-microsoft-com:mac:vml" xmlns:o="urn:schemas-microsoft-com:office:office" xmlns:r="http://schemas.openxmlformats.org/officeDocument/2006/relationships" xmlns:m="http://schemas.openxmlformats.org/officeDocument/2006/math" xmlns:v="urn:schemas-microsoft-com:vml" xmlns:wp14="http://schemas.microsoft.com/office/word/2010/wordprocessingDrawing" xmlns:wp="http://schemas.openxmlformats.org/drawingml/2006/wordprocessingDrawing" xmlns:w10="urn:schemas-microsoft-com:office:word" xmlns:w="http://schemas.openxmlformats.org/wordprocessingml/2006/main" xmlns:w14="http://schemas.microsoft.com/office/word/2010/wordml" xmlns:w15="http://schemas.microsoft.com/office/word/2012/wordml" xmlns:wpg="http://schemas.microsoft.com/office/word/2010/wordprocessingGroup" xmlns:wpi="http://schemas.microsoft.com/office/word/2010/wordprocessingInk" xmlns:wne="http://schemas.microsoft.com/office/word/2006/wordml" xmlns:wps="http://schemas.microsoft.com/office/word/2010/wordprocessingShape" mc:Ignorable="w14 w15 wp14">
+<w:document xmlns:wpc="http://schemas.microsoft.com/office/word/2010/wordprocessingCanvas" xmlns:cx="http://schemas.microsoft.com/office/drawing/2014/chartex" xmlns:cx1="http://schemas.microsoft.com/office/drawing/2015/9/8/chartex" xmlns:mc="http://schemas.openxmlformats.org/markup-compatibility/2006" xmlns:o="urn:schemas-microsoft-com:office:office" xmlns:r="http://schemas.openxmlformats.org/officeDocument/2006/relationships" xmlns:m="http://schemas.openxmlformats.org/officeDocument/2006/math" xmlns:v="urn:schemas-microsoft-com:vml" xmlns:wp14="http://schemas.microsoft.com/office/word/2010/wordprocessingDrawing" xmlns:wp="http://schemas.openxmlformats.org/drawingml/2006/wordprocessingDrawing" xmlns:w10="urn:schemas-microsoft-com:office:word" xmlns:w="http://schemas.openxmlformats.org/wordprocessingml/2006/main" xmlns:w14="http://schemas.microsoft.com/office/word/2010/wordml" xmlns:w15="http://schemas.microsoft.com/office/word/2012/wordml" xmlns:w16se="http://schemas.microsoft.com/office/word/2015/wordml/symex" xmlns:wpg="http://schemas.microsoft.com/office/word/2010/wordprocessingGroup" xmlns:wpi="http://schemas.microsoft.com/office/word/2010/wordprocessingInk" xmlns:wne="http://schemas.microsoft.com/office/word/2006/wordml" xmlns:wps="http://schemas.microsoft.com/office/word/2010/wordprocessingShape" mc:Ignorable="w14 w15 w16se wp14">
   <w:body>
     <w:p>
       <w:pPr>
@@ -37,6 +37,7 @@
         <w:rPr>
           <w:rFonts w:ascii="Times New Roman" w:eastAsia="Calibri" w:hAnsi="Times New Roman" w:cs="Times New Roman"/>
           <w:noProof/>
+          <w:lang w:val="en-CA" w:eastAsia="en-CA" w:bidi="hi-IN"/>
         </w:rPr>
         <w:drawing>
           <wp:inline distT="0" distB="0" distL="0" distR="0" wp14:anchorId="4379A541" wp14:editId="2CC575A6">
@@ -350,20 +351,8 @@
                 <w:sz w:val="28"/>
                 <w:szCs w:val="28"/>
               </w:rPr>
-              <w:t xml:space="preserve">                      Ganesh </w:t>
-            </w:r>
-            <w:proofErr w:type="spellStart"/>
-            <w:r>
-              <w:rPr>
-                <w:rFonts w:ascii="Times New Roman" w:hAnsi="Times New Roman" w:cs="Times New Roman"/>
-                <w:b/>
-                <w:color w:val="000000" w:themeColor="text1"/>
-                <w:sz w:val="28"/>
-                <w:szCs w:val="28"/>
-              </w:rPr>
-              <w:t>Santhar</w:t>
-            </w:r>
-            <w:proofErr w:type="spellEnd"/>
+              <w:t xml:space="preserve">                      Ganesh Santhar</w:t>
+            </w:r>
           </w:p>
         </w:tc>
         <w:tc>
@@ -412,7 +401,6 @@
                 <w:szCs w:val="28"/>
               </w:rPr>
             </w:pPr>
-            <w:proofErr w:type="spellStart"/>
             <w:r>
               <w:rPr>
                 <w:rFonts w:ascii="Times New Roman" w:hAnsi="Times New Roman" w:cs="Times New Roman"/>
@@ -420,29 +408,8 @@
                 <w:sz w:val="28"/>
                 <w:szCs w:val="28"/>
               </w:rPr>
-              <w:t>BhanuPrakash</w:t>
-            </w:r>
-            <w:proofErr w:type="spellEnd"/>
-            <w:r>
-              <w:rPr>
-                <w:rFonts w:ascii="Times New Roman" w:hAnsi="Times New Roman" w:cs="Times New Roman"/>
-                <w:color w:val="000000" w:themeColor="text1"/>
-                <w:sz w:val="28"/>
-                <w:szCs w:val="28"/>
-              </w:rPr>
-              <w:t xml:space="preserve"> </w:t>
-            </w:r>
-            <w:proofErr w:type="spellStart"/>
-            <w:r>
-              <w:rPr>
-                <w:rFonts w:ascii="Times New Roman" w:hAnsi="Times New Roman" w:cs="Times New Roman"/>
-                <w:color w:val="000000" w:themeColor="text1"/>
-                <w:sz w:val="28"/>
-                <w:szCs w:val="28"/>
-              </w:rPr>
-              <w:t>Ramineni</w:t>
-            </w:r>
-            <w:proofErr w:type="spellEnd"/>
+              <w:t>BhanuPrakash Ramineni</w:t>
+            </w:r>
           </w:p>
         </w:tc>
         <w:tc>
@@ -489,7 +456,6 @@
                 <w:szCs w:val="28"/>
               </w:rPr>
             </w:pPr>
-            <w:proofErr w:type="spellStart"/>
             <w:r>
               <w:rPr>
                 <w:rFonts w:ascii="Times New Roman" w:hAnsi="Times New Roman" w:cs="Times New Roman"/>
@@ -497,17 +463,7 @@
                 <w:sz w:val="28"/>
                 <w:szCs w:val="28"/>
               </w:rPr>
-              <w:t>Jithin</w:t>
-            </w:r>
-            <w:proofErr w:type="spellEnd"/>
-            <w:r>
-              <w:rPr>
-                <w:rFonts w:ascii="Times New Roman" w:hAnsi="Times New Roman" w:cs="Times New Roman"/>
-                <w:color w:val="000000" w:themeColor="text1"/>
-                <w:sz w:val="28"/>
-                <w:szCs w:val="28"/>
-              </w:rPr>
-              <w:t xml:space="preserve"> James</w:t>
+              <w:t>Jithin James</w:t>
             </w:r>
           </w:p>
         </w:tc>
@@ -555,7 +511,6 @@
                 <w:szCs w:val="28"/>
               </w:rPr>
             </w:pPr>
-            <w:proofErr w:type="spellStart"/>
             <w:r>
               <w:rPr>
                 <w:rFonts w:ascii="Times New Roman" w:hAnsi="Times New Roman" w:cs="Times New Roman"/>
@@ -563,29 +518,8 @@
                 <w:sz w:val="28"/>
                 <w:szCs w:val="28"/>
               </w:rPr>
-              <w:t>Rambabu</w:t>
-            </w:r>
-            <w:proofErr w:type="spellEnd"/>
-            <w:r>
-              <w:rPr>
-                <w:rFonts w:ascii="Times New Roman" w:hAnsi="Times New Roman" w:cs="Times New Roman"/>
-                <w:color w:val="000000" w:themeColor="text1"/>
-                <w:sz w:val="28"/>
-                <w:szCs w:val="28"/>
-              </w:rPr>
-              <w:t xml:space="preserve"> </w:t>
-            </w:r>
-            <w:proofErr w:type="spellStart"/>
-            <w:r>
-              <w:rPr>
-                <w:rFonts w:ascii="Times New Roman" w:hAnsi="Times New Roman" w:cs="Times New Roman"/>
-                <w:color w:val="000000" w:themeColor="text1"/>
-                <w:sz w:val="28"/>
-                <w:szCs w:val="28"/>
-              </w:rPr>
-              <w:t>Kunchala</w:t>
-            </w:r>
-            <w:proofErr w:type="spellEnd"/>
+              <w:t>Rambabu Kunchala</w:t>
+            </w:r>
           </w:p>
         </w:tc>
         <w:tc>
@@ -632,7 +566,6 @@
                 <w:szCs w:val="28"/>
               </w:rPr>
             </w:pPr>
-            <w:proofErr w:type="spellStart"/>
             <w:r>
               <w:rPr>
                 <w:rFonts w:ascii="Times New Roman" w:hAnsi="Times New Roman" w:cs="Times New Roman"/>
@@ -640,29 +573,8 @@
                 <w:sz w:val="28"/>
                 <w:szCs w:val="28"/>
               </w:rPr>
-              <w:t>Rakhi</w:t>
-            </w:r>
-            <w:proofErr w:type="spellEnd"/>
-            <w:r>
-              <w:rPr>
-                <w:rFonts w:ascii="Times New Roman" w:hAnsi="Times New Roman" w:cs="Times New Roman"/>
-                <w:color w:val="000000" w:themeColor="text1"/>
-                <w:sz w:val="28"/>
-                <w:szCs w:val="28"/>
-              </w:rPr>
-              <w:t xml:space="preserve"> </w:t>
-            </w:r>
-            <w:proofErr w:type="spellStart"/>
-            <w:r>
-              <w:rPr>
-                <w:rFonts w:ascii="Times New Roman" w:hAnsi="Times New Roman" w:cs="Times New Roman"/>
-                <w:color w:val="000000" w:themeColor="text1"/>
-                <w:sz w:val="28"/>
-                <w:szCs w:val="28"/>
-              </w:rPr>
-              <w:t>Ubriani</w:t>
-            </w:r>
-            <w:proofErr w:type="spellEnd"/>
+              <w:t>Rakhi Ubriani</w:t>
+            </w:r>
           </w:p>
         </w:tc>
         <w:tc>
@@ -1294,7 +1206,13 @@
             </w:r>
           </w:hyperlink>
         </w:p>
-        <w:p/>
+        <w:p>
+          <w:pPr>
+            <w:rPr>
+              <w:noProof/>
+            </w:rPr>
+          </w:pPr>
+        </w:p>
         <w:p>
           <w:pPr>
             <w:pStyle w:val="TOC1"/>
@@ -1767,7 +1685,13 @@
             </w:r>
           </w:hyperlink>
         </w:p>
-        <w:p/>
+        <w:p>
+          <w:pPr>
+            <w:rPr>
+              <w:noProof/>
+            </w:rPr>
+          </w:pPr>
+        </w:p>
         <w:p>
           <w:pPr>
             <w:pStyle w:val="TOC1"/>
@@ -2135,7 +2059,13 @@
             </w:r>
           </w:hyperlink>
         </w:p>
-        <w:p/>
+        <w:p>
+          <w:pPr>
+            <w:rPr>
+              <w:noProof/>
+            </w:rPr>
+          </w:pPr>
+        </w:p>
         <w:p>
           <w:pPr>
             <w:pStyle w:val="TOC1"/>
@@ -2232,7 +2162,13 @@
             </w:r>
           </w:hyperlink>
         </w:p>
-        <w:p/>
+        <w:p>
+          <w:pPr>
+            <w:rPr>
+              <w:noProof/>
+            </w:rPr>
+          </w:pPr>
+        </w:p>
         <w:p>
           <w:pPr>
             <w:pStyle w:val="TOC1"/>
@@ -2329,7 +2265,13 @@
             </w:r>
           </w:hyperlink>
         </w:p>
-        <w:p/>
+        <w:p>
+          <w:pPr>
+            <w:rPr>
+              <w:noProof/>
+            </w:rPr>
+          </w:pPr>
+        </w:p>
         <w:p>
           <w:pPr>
             <w:pStyle w:val="TOC1"/>
@@ -4337,8 +4279,18 @@
                 <w:sz w:val="24"/>
                 <w:szCs w:val="24"/>
               </w:rPr>
-              <w:t>Traveler can C</w:t>
-            </w:r>
+              <w:t xml:space="preserve">Traveler can </w:t>
+            </w:r>
+            <w:r>
+              <w:rPr>
+                <w:rFonts w:ascii="Times New Roman" w:hAnsi="Times New Roman" w:cs="Times New Roman"/>
+                <w:sz w:val="24"/>
+                <w:szCs w:val="24"/>
+              </w:rPr>
+              <w:t>c</w:t>
+            </w:r>
+            <w:bookmarkStart w:id="15" w:name="_GoBack"/>
+            <w:bookmarkEnd w:id="15"/>
             <w:r>
               <w:rPr>
                 <w:rFonts w:ascii="Times New Roman" w:hAnsi="Times New Roman" w:cs="Times New Roman"/>
@@ -5053,7 +5005,7 @@
           <w:rFonts w:ascii="Times New Roman" w:hAnsi="Times New Roman"/>
         </w:rPr>
       </w:pPr>
-      <w:bookmarkStart w:id="15" w:name="_Toc442703434"/>
+      <w:bookmarkStart w:id="16" w:name="_Toc442703434"/>
       <w:r>
         <w:rPr>
           <w:rFonts w:ascii="Times New Roman" w:hAnsi="Times New Roman"/>
@@ -5061,7 +5013,7 @@
         <w:lastRenderedPageBreak/>
         <w:t>Use Case Scheme</w:t>
       </w:r>
-      <w:bookmarkEnd w:id="15"/>
+      <w:bookmarkEnd w:id="16"/>
     </w:p>
     <w:p>
       <w:pPr>
@@ -5080,6 +5032,7 @@
         <w:rPr>
           <w:rFonts w:ascii="Times New Roman" w:hAnsi="Times New Roman" w:cs="Times New Roman"/>
           <w:noProof/>
+          <w:lang w:val="en-CA" w:eastAsia="en-CA" w:bidi="hi-IN"/>
         </w:rPr>
         <w:drawing>
           <wp:inline distT="0" distB="0" distL="0" distR="0" wp14:anchorId="2E3F1C46" wp14:editId="462C8165">
@@ -5175,14 +5128,14 @@
         <w:lastRenderedPageBreak/>
         <w:t xml:space="preserve"> </w:t>
       </w:r>
-      <w:bookmarkStart w:id="16" w:name="_Toc442703435"/>
+      <w:bookmarkStart w:id="17" w:name="_Toc442703435"/>
       <w:r>
         <w:rPr>
           <w:rFonts w:ascii="Times New Roman" w:hAnsi="Times New Roman"/>
         </w:rPr>
         <w:t>Complete Description of Use Cases</w:t>
       </w:r>
-      <w:bookmarkEnd w:id="16"/>
+      <w:bookmarkEnd w:id="17"/>
     </w:p>
     <w:p>
       <w:pPr>
@@ -14709,7 +14662,7 @@
           <w:rFonts w:ascii="Times New Roman" w:hAnsi="Times New Roman"/>
         </w:rPr>
       </w:pPr>
-      <w:bookmarkStart w:id="17" w:name="_Toc442703436"/>
+      <w:bookmarkStart w:id="18" w:name="_Toc442703436"/>
       <w:r>
         <w:rPr>
           <w:rFonts w:ascii="Times New Roman" w:hAnsi="Times New Roman"/>
@@ -14717,7 +14670,7 @@
         <w:lastRenderedPageBreak/>
         <w:t>System Requirements</w:t>
       </w:r>
-      <w:bookmarkEnd w:id="17"/>
+      <w:bookmarkEnd w:id="18"/>
     </w:p>
     <w:p>
       <w:pPr>
@@ -14769,14 +14722,14 @@
           <w:rFonts w:ascii="Times New Roman" w:hAnsi="Times New Roman"/>
         </w:rPr>
       </w:pPr>
-      <w:bookmarkStart w:id="18" w:name="_Toc442703437"/>
+      <w:bookmarkStart w:id="19" w:name="_Toc442703437"/>
       <w:r>
         <w:rPr>
           <w:rFonts w:ascii="Times New Roman" w:hAnsi="Times New Roman"/>
         </w:rPr>
         <w:t>Functional Requirements</w:t>
       </w:r>
-      <w:bookmarkEnd w:id="18"/>
+      <w:bookmarkEnd w:id="19"/>
     </w:p>
     <w:tbl>
       <w:tblPr>
@@ -16443,7 +16396,7 @@
           <w:rFonts w:ascii="Times New Roman" w:hAnsi="Times New Roman"/>
         </w:rPr>
       </w:pPr>
-      <w:bookmarkStart w:id="19" w:name="_Toc442703438"/>
+      <w:bookmarkStart w:id="20" w:name="_Toc442703438"/>
       <w:r>
         <w:rPr>
           <w:rFonts w:ascii="Times New Roman" w:hAnsi="Times New Roman"/>
@@ -16462,7 +16415,7 @@
         </w:rPr>
         <w:t>unctional Requirements</w:t>
       </w:r>
-      <w:bookmarkEnd w:id="19"/>
+      <w:bookmarkEnd w:id="20"/>
     </w:p>
     <w:tbl>
       <w:tblPr>
@@ -17780,7 +17733,7 @@
           <w:numId w:val="0"/>
         </w:numPr>
       </w:pPr>
-      <w:bookmarkStart w:id="20" w:name="_Toc442703439"/>
+      <w:bookmarkStart w:id="21" w:name="_Toc442703439"/>
       <w:r>
         <w:lastRenderedPageBreak/>
         <w:t>Glossary</w:t>
@@ -17911,15 +17864,23 @@
                 <w:sz w:val="24"/>
                 <w:szCs w:val="24"/>
               </w:rPr>
-              <w:t xml:space="preserve">ler acts on behalf of the person using </w:t>
-            </w:r>
-            <w:r>
-              <w:rPr>
-                <w:rFonts w:ascii="Times New Roman" w:hAnsi="Times New Roman" w:cs="Times New Roman"/>
-                <w:sz w:val="24"/>
-                <w:szCs w:val="24"/>
-              </w:rPr>
-              <w:t xml:space="preserve">the system and the member </w:t>
+              <w:t xml:space="preserve">ler </w:t>
+            </w:r>
+            <w:r>
+              <w:rPr>
+                <w:rFonts w:ascii="Times New Roman" w:hAnsi="Times New Roman" w:cs="Times New Roman"/>
+                <w:sz w:val="24"/>
+                <w:szCs w:val="24"/>
+              </w:rPr>
+              <w:t>is the primary user of the system and can be a</w:t>
+            </w:r>
+            <w:r>
+              <w:rPr>
+                <w:rFonts w:ascii="Times New Roman" w:hAnsi="Times New Roman" w:cs="Times New Roman"/>
+                <w:sz w:val="24"/>
+                <w:szCs w:val="24"/>
+              </w:rPr>
+              <w:t xml:space="preserve"> member </w:t>
             </w:r>
             <w:r>
               <w:rPr>
@@ -17943,7 +17904,15 @@
                 <w:sz w:val="24"/>
                 <w:szCs w:val="24"/>
               </w:rPr>
-              <w:t xml:space="preserve">the system with </w:t>
+              <w:t xml:space="preserve">the </w:t>
+            </w:r>
+            <w:r>
+              <w:rPr>
+                <w:rFonts w:ascii="Times New Roman" w:hAnsi="Times New Roman" w:cs="Times New Roman"/>
+                <w:sz w:val="24"/>
+                <w:szCs w:val="24"/>
+              </w:rPr>
+              <w:t xml:space="preserve">system with </w:t>
             </w:r>
             <w:r>
               <w:rPr>
@@ -18243,8 +18212,6 @@
               </w:rPr>
               <w:t>.</w:t>
             </w:r>
-            <w:bookmarkStart w:id="21" w:name="_GoBack"/>
-            <w:bookmarkEnd w:id="21"/>
           </w:p>
         </w:tc>
       </w:tr>
@@ -18272,7 +18239,7 @@
       <w:r>
         <w:t>eferences</w:t>
       </w:r>
-      <w:bookmarkEnd w:id="20"/>
+      <w:bookmarkEnd w:id="21"/>
     </w:p>
     <w:p>
       <w:pPr>
@@ -18428,7 +18395,6 @@
       <w:r>
         <w:fldChar w:fldCharType="separate"/>
       </w:r>
-      <w:proofErr w:type="spellStart"/>
       <w:r>
         <w:rPr>
           <w:rStyle w:val="Hyperlink"/>
@@ -18438,7 +18404,6 @@
         </w:rPr>
         <w:t>usecasediagram_new.rar</w:t>
       </w:r>
-      <w:proofErr w:type="spellEnd"/>
     </w:p>
     <w:p>
       <w:r>
@@ -18463,7 +18428,7 @@
 </file>
 
 <file path=word/endnotes.xml><?xml version="1.0" encoding="utf-8"?>
-<w:endnotes xmlns:wpc="http://schemas.microsoft.com/office/word/2010/wordprocessingCanvas" xmlns:mo="http://schemas.microsoft.com/office/mac/office/2008/main" xmlns:mc="http://schemas.openxmlformats.org/markup-compatibility/2006" xmlns:mv="urn:schemas-microsoft-com:mac:vml" xmlns:o="urn:schemas-microsoft-com:office:office" xmlns:r="http://schemas.openxmlformats.org/officeDocument/2006/relationships" xmlns:m="http://schemas.openxmlformats.org/officeDocument/2006/math" xmlns:v="urn:schemas-microsoft-com:vml" xmlns:wp14="http://schemas.microsoft.com/office/word/2010/wordprocessingDrawing" xmlns:wp="http://schemas.openxmlformats.org/drawingml/2006/wordprocessingDrawing" xmlns:w10="urn:schemas-microsoft-com:office:word" xmlns:w="http://schemas.openxmlformats.org/wordprocessingml/2006/main" xmlns:w14="http://schemas.microsoft.com/office/word/2010/wordml" xmlns:w15="http://schemas.microsoft.com/office/word/2012/wordml" xmlns:wpg="http://schemas.microsoft.com/office/word/2010/wordprocessingGroup" xmlns:wpi="http://schemas.microsoft.com/office/word/2010/wordprocessingInk" xmlns:wne="http://schemas.microsoft.com/office/word/2006/wordml" xmlns:wps="http://schemas.microsoft.com/office/word/2010/wordprocessingShape" mc:Ignorable="w14 w15 wp14">
+<w:endnotes xmlns:wpc="http://schemas.microsoft.com/office/word/2010/wordprocessingCanvas" xmlns:cx="http://schemas.microsoft.com/office/drawing/2014/chartex" xmlns:cx1="http://schemas.microsoft.com/office/drawing/2015/9/8/chartex" xmlns:mc="http://schemas.openxmlformats.org/markup-compatibility/2006" xmlns:o="urn:schemas-microsoft-com:office:office" xmlns:r="http://schemas.openxmlformats.org/officeDocument/2006/relationships" xmlns:m="http://schemas.openxmlformats.org/officeDocument/2006/math" xmlns:v="urn:schemas-microsoft-com:vml" xmlns:wp14="http://schemas.microsoft.com/office/word/2010/wordprocessingDrawing" xmlns:wp="http://schemas.openxmlformats.org/drawingml/2006/wordprocessingDrawing" xmlns:w10="urn:schemas-microsoft-com:office:word" xmlns:w="http://schemas.openxmlformats.org/wordprocessingml/2006/main" xmlns:w14="http://schemas.microsoft.com/office/word/2010/wordml" xmlns:w15="http://schemas.microsoft.com/office/word/2012/wordml" xmlns:w16se="http://schemas.microsoft.com/office/word/2015/wordml/symex" xmlns:wpg="http://schemas.microsoft.com/office/word/2010/wordprocessingGroup" xmlns:wpi="http://schemas.microsoft.com/office/word/2010/wordprocessingInk" xmlns:wne="http://schemas.microsoft.com/office/word/2006/wordml" xmlns:wps="http://schemas.microsoft.com/office/word/2010/wordprocessingShape" mc:Ignorable="w14 w15 w16se wp14">
   <w:endnote w:type="separator" w:id="-1">
     <w:p>
       <w:pPr>
@@ -18488,7 +18453,7 @@
 </file>
 
 <file path=word/footer1.xml><?xml version="1.0" encoding="utf-8"?>
-<w:ftr xmlns:wpc="http://schemas.microsoft.com/office/word/2010/wordprocessingCanvas" xmlns:mo="http://schemas.microsoft.com/office/mac/office/2008/main" xmlns:mc="http://schemas.openxmlformats.org/markup-compatibility/2006" xmlns:mv="urn:schemas-microsoft-com:mac:vml" xmlns:o="urn:schemas-microsoft-com:office:office" xmlns:r="http://schemas.openxmlformats.org/officeDocument/2006/relationships" xmlns:m="http://schemas.openxmlformats.org/officeDocument/2006/math" xmlns:v="urn:schemas-microsoft-com:vml" xmlns:wp14="http://schemas.microsoft.com/office/word/2010/wordprocessingDrawing" xmlns:wp="http://schemas.openxmlformats.org/drawingml/2006/wordprocessingDrawing" xmlns:w10="urn:schemas-microsoft-com:office:word" xmlns:w="http://schemas.openxmlformats.org/wordprocessingml/2006/main" xmlns:w14="http://schemas.microsoft.com/office/word/2010/wordml" xmlns:w15="http://schemas.microsoft.com/office/word/2012/wordml" xmlns:wpg="http://schemas.microsoft.com/office/word/2010/wordprocessingGroup" xmlns:wpi="http://schemas.microsoft.com/office/word/2010/wordprocessingInk" xmlns:wne="http://schemas.microsoft.com/office/word/2006/wordml" xmlns:wps="http://schemas.microsoft.com/office/word/2010/wordprocessingShape" mc:Ignorable="w14 w15 wp14">
+<w:ftr xmlns:wpc="http://schemas.microsoft.com/office/word/2010/wordprocessingCanvas" xmlns:cx="http://schemas.microsoft.com/office/drawing/2014/chartex" xmlns:cx1="http://schemas.microsoft.com/office/drawing/2015/9/8/chartex" xmlns:mc="http://schemas.openxmlformats.org/markup-compatibility/2006" xmlns:o="urn:schemas-microsoft-com:office:office" xmlns:r="http://schemas.openxmlformats.org/officeDocument/2006/relationships" xmlns:m="http://schemas.openxmlformats.org/officeDocument/2006/math" xmlns:v="urn:schemas-microsoft-com:vml" xmlns:wp14="http://schemas.microsoft.com/office/word/2010/wordprocessingDrawing" xmlns:wp="http://schemas.openxmlformats.org/drawingml/2006/wordprocessingDrawing" xmlns:w10="urn:schemas-microsoft-com:office:word" xmlns:w="http://schemas.openxmlformats.org/wordprocessingml/2006/main" xmlns:w14="http://schemas.microsoft.com/office/word/2010/wordml" xmlns:w15="http://schemas.microsoft.com/office/word/2012/wordml" xmlns:w16se="http://schemas.microsoft.com/office/word/2015/wordml/symex" xmlns:wpg="http://schemas.microsoft.com/office/word/2010/wordprocessingGroup" xmlns:wpi="http://schemas.microsoft.com/office/word/2010/wordprocessingInk" xmlns:wne="http://schemas.microsoft.com/office/word/2006/wordml" xmlns:wps="http://schemas.microsoft.com/office/word/2010/wordprocessingShape" mc:Ignorable="w14 w15 w16se wp14">
   <w:p>
     <w:pPr>
       <w:pStyle w:val="Footer"/>
@@ -18498,7 +18463,7 @@
 </file>
 
 <file path=word/footer2.xml><?xml version="1.0" encoding="utf-8"?>
-<w:ftr xmlns:wpc="http://schemas.microsoft.com/office/word/2010/wordprocessingCanvas" xmlns:mo="http://schemas.microsoft.com/office/mac/office/2008/main" xmlns:mc="http://schemas.openxmlformats.org/markup-compatibility/2006" xmlns:mv="urn:schemas-microsoft-com:mac:vml" xmlns:o="urn:schemas-microsoft-com:office:office" xmlns:r="http://schemas.openxmlformats.org/officeDocument/2006/relationships" xmlns:m="http://schemas.openxmlformats.org/officeDocument/2006/math" xmlns:v="urn:schemas-microsoft-com:vml" xmlns:wp14="http://schemas.microsoft.com/office/word/2010/wordprocessingDrawing" xmlns:wp="http://schemas.openxmlformats.org/drawingml/2006/wordprocessingDrawing" xmlns:w10="urn:schemas-microsoft-com:office:word" xmlns:w="http://schemas.openxmlformats.org/wordprocessingml/2006/main" xmlns:w14="http://schemas.microsoft.com/office/word/2010/wordml" xmlns:w15="http://schemas.microsoft.com/office/word/2012/wordml" xmlns:wpg="http://schemas.microsoft.com/office/word/2010/wordprocessingGroup" xmlns:wpi="http://schemas.microsoft.com/office/word/2010/wordprocessingInk" xmlns:wne="http://schemas.microsoft.com/office/word/2006/wordml" xmlns:wps="http://schemas.microsoft.com/office/word/2010/wordprocessingShape" mc:Ignorable="w14 w15 wp14">
+<w:ftr xmlns:wpc="http://schemas.microsoft.com/office/word/2010/wordprocessingCanvas" xmlns:cx="http://schemas.microsoft.com/office/drawing/2014/chartex" xmlns:cx1="http://schemas.microsoft.com/office/drawing/2015/9/8/chartex" xmlns:mc="http://schemas.openxmlformats.org/markup-compatibility/2006" xmlns:o="urn:schemas-microsoft-com:office:office" xmlns:r="http://schemas.openxmlformats.org/officeDocument/2006/relationships" xmlns:m="http://schemas.openxmlformats.org/officeDocument/2006/math" xmlns:v="urn:schemas-microsoft-com:vml" xmlns:wp14="http://schemas.microsoft.com/office/word/2010/wordprocessingDrawing" xmlns:wp="http://schemas.openxmlformats.org/drawingml/2006/wordprocessingDrawing" xmlns:w10="urn:schemas-microsoft-com:office:word" xmlns:w="http://schemas.openxmlformats.org/wordprocessingml/2006/main" xmlns:w14="http://schemas.microsoft.com/office/word/2010/wordml" xmlns:w15="http://schemas.microsoft.com/office/word/2012/wordml" xmlns:w16se="http://schemas.microsoft.com/office/word/2015/wordml/symex" xmlns:wpg="http://schemas.microsoft.com/office/word/2010/wordprocessingGroup" xmlns:wpi="http://schemas.microsoft.com/office/word/2010/wordprocessingInk" xmlns:wne="http://schemas.microsoft.com/office/word/2006/wordml" xmlns:wps="http://schemas.microsoft.com/office/word/2010/wordprocessingShape" mc:Ignorable="w14 w15 w16se wp14">
   <w:sdt>
     <w:sdtPr>
       <w:id w:val="-904374023"/>
@@ -18531,7 +18496,7 @@
           <w:rPr>
             <w:noProof/>
           </w:rPr>
-          <w:t>14</w:t>
+          <w:t>2</w:t>
         </w:r>
         <w:r>
           <w:rPr>
@@ -18551,7 +18516,7 @@
 </file>
 
 <file path=word/footer3.xml><?xml version="1.0" encoding="utf-8"?>
-<w:ftr xmlns:wpc="http://schemas.microsoft.com/office/word/2010/wordprocessingCanvas" xmlns:mo="http://schemas.microsoft.com/office/mac/office/2008/main" xmlns:mc="http://schemas.openxmlformats.org/markup-compatibility/2006" xmlns:mv="urn:schemas-microsoft-com:mac:vml" xmlns:o="urn:schemas-microsoft-com:office:office" xmlns:r="http://schemas.openxmlformats.org/officeDocument/2006/relationships" xmlns:m="http://schemas.openxmlformats.org/officeDocument/2006/math" xmlns:v="urn:schemas-microsoft-com:vml" xmlns:wp14="http://schemas.microsoft.com/office/word/2010/wordprocessingDrawing" xmlns:wp="http://schemas.openxmlformats.org/drawingml/2006/wordprocessingDrawing" xmlns:w10="urn:schemas-microsoft-com:office:word" xmlns:w="http://schemas.openxmlformats.org/wordprocessingml/2006/main" xmlns:w14="http://schemas.microsoft.com/office/word/2010/wordml" xmlns:w15="http://schemas.microsoft.com/office/word/2012/wordml" xmlns:wpg="http://schemas.microsoft.com/office/word/2010/wordprocessingGroup" xmlns:wpi="http://schemas.microsoft.com/office/word/2010/wordprocessingInk" xmlns:wne="http://schemas.microsoft.com/office/word/2006/wordml" xmlns:wps="http://schemas.microsoft.com/office/word/2010/wordprocessingShape" mc:Ignorable="w14 w15 wp14">
+<w:ftr xmlns:wpc="http://schemas.microsoft.com/office/word/2010/wordprocessingCanvas" xmlns:cx="http://schemas.microsoft.com/office/drawing/2014/chartex" xmlns:cx1="http://schemas.microsoft.com/office/drawing/2015/9/8/chartex" xmlns:mc="http://schemas.openxmlformats.org/markup-compatibility/2006" xmlns:o="urn:schemas-microsoft-com:office:office" xmlns:r="http://schemas.openxmlformats.org/officeDocument/2006/relationships" xmlns:m="http://schemas.openxmlformats.org/officeDocument/2006/math" xmlns:v="urn:schemas-microsoft-com:vml" xmlns:wp14="http://schemas.microsoft.com/office/word/2010/wordprocessingDrawing" xmlns:wp="http://schemas.openxmlformats.org/drawingml/2006/wordprocessingDrawing" xmlns:w10="urn:schemas-microsoft-com:office:word" xmlns:w="http://schemas.openxmlformats.org/wordprocessingml/2006/main" xmlns:w14="http://schemas.microsoft.com/office/word/2010/wordml" xmlns:w15="http://schemas.microsoft.com/office/word/2012/wordml" xmlns:w16se="http://schemas.microsoft.com/office/word/2015/wordml/symex" xmlns:wpg="http://schemas.microsoft.com/office/word/2010/wordprocessingGroup" xmlns:wpi="http://schemas.microsoft.com/office/word/2010/wordprocessingInk" xmlns:wne="http://schemas.microsoft.com/office/word/2006/wordml" xmlns:wps="http://schemas.microsoft.com/office/word/2010/wordprocessingShape" mc:Ignorable="w14 w15 w16se wp14">
   <w:p>
     <w:pPr>
       <w:pStyle w:val="Footer"/>
@@ -18561,7 +18526,7 @@
 </file>
 
 <file path=word/footnotes.xml><?xml version="1.0" encoding="utf-8"?>
-<w:footnotes xmlns:wpc="http://schemas.microsoft.com/office/word/2010/wordprocessingCanvas" xmlns:mo="http://schemas.microsoft.com/office/mac/office/2008/main" xmlns:mc="http://schemas.openxmlformats.org/markup-compatibility/2006" xmlns:mv="urn:schemas-microsoft-com:mac:vml" xmlns:o="urn:schemas-microsoft-com:office:office" xmlns:r="http://schemas.openxmlformats.org/officeDocument/2006/relationships" xmlns:m="http://schemas.openxmlformats.org/officeDocument/2006/math" xmlns:v="urn:schemas-microsoft-com:vml" xmlns:wp14="http://schemas.microsoft.com/office/word/2010/wordprocessingDrawing" xmlns:wp="http://schemas.openxmlformats.org/drawingml/2006/wordprocessingDrawing" xmlns:w10="urn:schemas-microsoft-com:office:word" xmlns:w="http://schemas.openxmlformats.org/wordprocessingml/2006/main" xmlns:w14="http://schemas.microsoft.com/office/word/2010/wordml" xmlns:w15="http://schemas.microsoft.com/office/word/2012/wordml" xmlns:wpg="http://schemas.microsoft.com/office/word/2010/wordprocessingGroup" xmlns:wpi="http://schemas.microsoft.com/office/word/2010/wordprocessingInk" xmlns:wne="http://schemas.microsoft.com/office/word/2006/wordml" xmlns:wps="http://schemas.microsoft.com/office/word/2010/wordprocessingShape" mc:Ignorable="w14 w15 wp14">
+<w:footnotes xmlns:wpc="http://schemas.microsoft.com/office/word/2010/wordprocessingCanvas" xmlns:cx="http://schemas.microsoft.com/office/drawing/2014/chartex" xmlns:cx1="http://schemas.microsoft.com/office/drawing/2015/9/8/chartex" xmlns:mc="http://schemas.openxmlformats.org/markup-compatibility/2006" xmlns:o="urn:schemas-microsoft-com:office:office" xmlns:r="http://schemas.openxmlformats.org/officeDocument/2006/relationships" xmlns:m="http://schemas.openxmlformats.org/officeDocument/2006/math" xmlns:v="urn:schemas-microsoft-com:vml" xmlns:wp14="http://schemas.microsoft.com/office/word/2010/wordprocessingDrawing" xmlns:wp="http://schemas.openxmlformats.org/drawingml/2006/wordprocessingDrawing" xmlns:w10="urn:schemas-microsoft-com:office:word" xmlns:w="http://schemas.openxmlformats.org/wordprocessingml/2006/main" xmlns:w14="http://schemas.microsoft.com/office/word/2010/wordml" xmlns:w15="http://schemas.microsoft.com/office/word/2012/wordml" xmlns:w16se="http://schemas.microsoft.com/office/word/2015/wordml/symex" xmlns:wpg="http://schemas.microsoft.com/office/word/2010/wordprocessingGroup" xmlns:wpi="http://schemas.microsoft.com/office/word/2010/wordprocessingInk" xmlns:wne="http://schemas.microsoft.com/office/word/2006/wordml" xmlns:wps="http://schemas.microsoft.com/office/word/2010/wordprocessingShape" mc:Ignorable="w14 w15 w16se wp14">
   <w:footnote w:type="separator" w:id="-1">
     <w:p>
       <w:pPr>
@@ -18586,7 +18551,7 @@
 </file>
 
 <file path=word/header1.xml><?xml version="1.0" encoding="utf-8"?>
-<w:hdr xmlns:wpc="http://schemas.microsoft.com/office/word/2010/wordprocessingCanvas" xmlns:mo="http://schemas.microsoft.com/office/mac/office/2008/main" xmlns:mc="http://schemas.openxmlformats.org/markup-compatibility/2006" xmlns:mv="urn:schemas-microsoft-com:mac:vml" xmlns:o="urn:schemas-microsoft-com:office:office" xmlns:r="http://schemas.openxmlformats.org/officeDocument/2006/relationships" xmlns:m="http://schemas.openxmlformats.org/officeDocument/2006/math" xmlns:v="urn:schemas-microsoft-com:vml" xmlns:wp14="http://schemas.microsoft.com/office/word/2010/wordprocessingDrawing" xmlns:wp="http://schemas.openxmlformats.org/drawingml/2006/wordprocessingDrawing" xmlns:w10="urn:schemas-microsoft-com:office:word" xmlns:w="http://schemas.openxmlformats.org/wordprocessingml/2006/main" xmlns:w14="http://schemas.microsoft.com/office/word/2010/wordml" xmlns:w15="http://schemas.microsoft.com/office/word/2012/wordml" xmlns:wpg="http://schemas.microsoft.com/office/word/2010/wordprocessingGroup" xmlns:wpi="http://schemas.microsoft.com/office/word/2010/wordprocessingInk" xmlns:wne="http://schemas.microsoft.com/office/word/2006/wordml" xmlns:wps="http://schemas.microsoft.com/office/word/2010/wordprocessingShape" mc:Ignorable="w14 w15 wp14">
+<w:hdr xmlns:wpc="http://schemas.microsoft.com/office/word/2010/wordprocessingCanvas" xmlns:cx="http://schemas.microsoft.com/office/drawing/2014/chartex" xmlns:cx1="http://schemas.microsoft.com/office/drawing/2015/9/8/chartex" xmlns:mc="http://schemas.openxmlformats.org/markup-compatibility/2006" xmlns:o="urn:schemas-microsoft-com:office:office" xmlns:r="http://schemas.openxmlformats.org/officeDocument/2006/relationships" xmlns:m="http://schemas.openxmlformats.org/officeDocument/2006/math" xmlns:v="urn:schemas-microsoft-com:vml" xmlns:wp14="http://schemas.microsoft.com/office/word/2010/wordprocessingDrawing" xmlns:wp="http://schemas.openxmlformats.org/drawingml/2006/wordprocessingDrawing" xmlns:w10="urn:schemas-microsoft-com:office:word" xmlns:w="http://schemas.openxmlformats.org/wordprocessingml/2006/main" xmlns:w14="http://schemas.microsoft.com/office/word/2010/wordml" xmlns:w15="http://schemas.microsoft.com/office/word/2012/wordml" xmlns:w16se="http://schemas.microsoft.com/office/word/2015/wordml/symex" xmlns:wpg="http://schemas.microsoft.com/office/word/2010/wordprocessingGroup" xmlns:wpi="http://schemas.microsoft.com/office/word/2010/wordprocessingInk" xmlns:wne="http://schemas.microsoft.com/office/word/2006/wordml" xmlns:wps="http://schemas.microsoft.com/office/word/2010/wordprocessingShape" mc:Ignorable="w14 w15 w16se wp14">
   <w:p>
     <w:pPr>
       <w:pStyle w:val="Header"/>
@@ -18596,7 +18561,7 @@
 </file>
 
 <file path=word/header2.xml><?xml version="1.0" encoding="utf-8"?>
-<w:hdr xmlns:wpc="http://schemas.microsoft.com/office/word/2010/wordprocessingCanvas" xmlns:mo="http://schemas.microsoft.com/office/mac/office/2008/main" xmlns:mc="http://schemas.openxmlformats.org/markup-compatibility/2006" xmlns:mv="urn:schemas-microsoft-com:mac:vml" xmlns:o="urn:schemas-microsoft-com:office:office" xmlns:r="http://schemas.openxmlformats.org/officeDocument/2006/relationships" xmlns:m="http://schemas.openxmlformats.org/officeDocument/2006/math" xmlns:v="urn:schemas-microsoft-com:vml" xmlns:wp14="http://schemas.microsoft.com/office/word/2010/wordprocessingDrawing" xmlns:wp="http://schemas.openxmlformats.org/drawingml/2006/wordprocessingDrawing" xmlns:w10="urn:schemas-microsoft-com:office:word" xmlns:w="http://schemas.openxmlformats.org/wordprocessingml/2006/main" xmlns:w14="http://schemas.microsoft.com/office/word/2010/wordml" xmlns:w15="http://schemas.microsoft.com/office/word/2012/wordml" xmlns:wpg="http://schemas.microsoft.com/office/word/2010/wordprocessingGroup" xmlns:wpi="http://schemas.microsoft.com/office/word/2010/wordprocessingInk" xmlns:wne="http://schemas.microsoft.com/office/word/2006/wordml" xmlns:wps="http://schemas.microsoft.com/office/word/2010/wordprocessingShape" mc:Ignorable="w14 w15 wp14">
+<w:hdr xmlns:wpc="http://schemas.microsoft.com/office/word/2010/wordprocessingCanvas" xmlns:cx="http://schemas.microsoft.com/office/drawing/2014/chartex" xmlns:cx1="http://schemas.microsoft.com/office/drawing/2015/9/8/chartex" xmlns:mc="http://schemas.openxmlformats.org/markup-compatibility/2006" xmlns:o="urn:schemas-microsoft-com:office:office" xmlns:r="http://schemas.openxmlformats.org/officeDocument/2006/relationships" xmlns:m="http://schemas.openxmlformats.org/officeDocument/2006/math" xmlns:v="urn:schemas-microsoft-com:vml" xmlns:wp14="http://schemas.microsoft.com/office/word/2010/wordprocessingDrawing" xmlns:wp="http://schemas.openxmlformats.org/drawingml/2006/wordprocessingDrawing" xmlns:w10="urn:schemas-microsoft-com:office:word" xmlns:w="http://schemas.openxmlformats.org/wordprocessingml/2006/main" xmlns:w14="http://schemas.microsoft.com/office/word/2010/wordml" xmlns:w15="http://schemas.microsoft.com/office/word/2012/wordml" xmlns:w16se="http://schemas.microsoft.com/office/word/2015/wordml/symex" xmlns:wpg="http://schemas.microsoft.com/office/word/2010/wordprocessingGroup" xmlns:wpi="http://schemas.microsoft.com/office/word/2010/wordprocessingInk" xmlns:wne="http://schemas.microsoft.com/office/word/2006/wordml" xmlns:wps="http://schemas.microsoft.com/office/word/2010/wordprocessingShape" mc:Ignorable="w14 w15 w16se wp14">
   <w:p>
     <w:pPr>
       <w:pStyle w:val="Header"/>
@@ -18606,7 +18571,7 @@
 </file>
 
 <file path=word/header3.xml><?xml version="1.0" encoding="utf-8"?>
-<w:hdr xmlns:wpc="http://schemas.microsoft.com/office/word/2010/wordprocessingCanvas" xmlns:mo="http://schemas.microsoft.com/office/mac/office/2008/main" xmlns:mc="http://schemas.openxmlformats.org/markup-compatibility/2006" xmlns:mv="urn:schemas-microsoft-com:mac:vml" xmlns:o="urn:schemas-microsoft-com:office:office" xmlns:r="http://schemas.openxmlformats.org/officeDocument/2006/relationships" xmlns:m="http://schemas.openxmlformats.org/officeDocument/2006/math" xmlns:v="urn:schemas-microsoft-com:vml" xmlns:wp14="http://schemas.microsoft.com/office/word/2010/wordprocessingDrawing" xmlns:wp="http://schemas.openxmlformats.org/drawingml/2006/wordprocessingDrawing" xmlns:w10="urn:schemas-microsoft-com:office:word" xmlns:w="http://schemas.openxmlformats.org/wordprocessingml/2006/main" xmlns:w14="http://schemas.microsoft.com/office/word/2010/wordml" xmlns:w15="http://schemas.microsoft.com/office/word/2012/wordml" xmlns:wpg="http://schemas.microsoft.com/office/word/2010/wordprocessingGroup" xmlns:wpi="http://schemas.microsoft.com/office/word/2010/wordprocessingInk" xmlns:wne="http://schemas.microsoft.com/office/word/2006/wordml" xmlns:wps="http://schemas.microsoft.com/office/word/2010/wordprocessingShape" mc:Ignorable="w14 w15 wp14">
+<w:hdr xmlns:wpc="http://schemas.microsoft.com/office/word/2010/wordprocessingCanvas" xmlns:cx="http://schemas.microsoft.com/office/drawing/2014/chartex" xmlns:cx1="http://schemas.microsoft.com/office/drawing/2015/9/8/chartex" xmlns:mc="http://schemas.openxmlformats.org/markup-compatibility/2006" xmlns:o="urn:schemas-microsoft-com:office:office" xmlns:r="http://schemas.openxmlformats.org/officeDocument/2006/relationships" xmlns:m="http://schemas.openxmlformats.org/officeDocument/2006/math" xmlns:v="urn:schemas-microsoft-com:vml" xmlns:wp14="http://schemas.microsoft.com/office/word/2010/wordprocessingDrawing" xmlns:wp="http://schemas.openxmlformats.org/drawingml/2006/wordprocessingDrawing" xmlns:w10="urn:schemas-microsoft-com:office:word" xmlns:w="http://schemas.openxmlformats.org/wordprocessingml/2006/main" xmlns:w14="http://schemas.microsoft.com/office/word/2010/wordml" xmlns:w15="http://schemas.microsoft.com/office/word/2012/wordml" xmlns:w16se="http://schemas.microsoft.com/office/word/2015/wordml/symex" xmlns:wpg="http://schemas.microsoft.com/office/word/2010/wordprocessingGroup" xmlns:wpi="http://schemas.microsoft.com/office/word/2010/wordprocessingInk" xmlns:wne="http://schemas.microsoft.com/office/word/2006/wordml" xmlns:wps="http://schemas.microsoft.com/office/word/2010/wordprocessingShape" mc:Ignorable="w14 w15 w16se wp14">
   <w:p>
     <w:pPr>
       <w:pStyle w:val="Header"/>
@@ -18616,8 +18581,8 @@
 </file>
 
 <file path=word/numbering.xml><?xml version="1.0" encoding="utf-8"?>
-<w:numbering xmlns:wpc="http://schemas.microsoft.com/office/word/2010/wordprocessingCanvas" xmlns:mo="http://schemas.microsoft.com/office/mac/office/2008/main" xmlns:mc="http://schemas.openxmlformats.org/markup-compatibility/2006" xmlns:mv="urn:schemas-microsoft-com:mac:vml" xmlns:o="urn:schemas-microsoft-com:office:office" xmlns:r="http://schemas.openxmlformats.org/officeDocument/2006/relationships" xmlns:m="http://schemas.openxmlformats.org/officeDocument/2006/math" xmlns:v="urn:schemas-microsoft-com:vml" xmlns:wp14="http://schemas.microsoft.com/office/word/2010/wordprocessingDrawing" xmlns:wp="http://schemas.openxmlformats.org/drawingml/2006/wordprocessingDrawing" xmlns:w10="urn:schemas-microsoft-com:office:word" xmlns:w="http://schemas.openxmlformats.org/wordprocessingml/2006/main" xmlns:w14="http://schemas.microsoft.com/office/word/2010/wordml" xmlns:w15="http://schemas.microsoft.com/office/word/2012/wordml" xmlns:wpg="http://schemas.microsoft.com/office/word/2010/wordprocessingGroup" xmlns:wpi="http://schemas.microsoft.com/office/word/2010/wordprocessingInk" xmlns:wne="http://schemas.microsoft.com/office/word/2006/wordml" xmlns:wps="http://schemas.microsoft.com/office/word/2010/wordprocessingShape" mc:Ignorable="w14 w15 wp14">
-  <w:abstractNum w:abstractNumId="0">
+<w:numbering xmlns:wpc="http://schemas.microsoft.com/office/word/2010/wordprocessingCanvas" xmlns:cx="http://schemas.microsoft.com/office/drawing/2014/chartex" xmlns:cx1="http://schemas.microsoft.com/office/drawing/2015/9/8/chartex" xmlns:mc="http://schemas.openxmlformats.org/markup-compatibility/2006" xmlns:o="urn:schemas-microsoft-com:office:office" xmlns:r="http://schemas.openxmlformats.org/officeDocument/2006/relationships" xmlns:m="http://schemas.openxmlformats.org/officeDocument/2006/math" xmlns:v="urn:schemas-microsoft-com:vml" xmlns:wp14="http://schemas.microsoft.com/office/word/2010/wordprocessingDrawing" xmlns:wp="http://schemas.openxmlformats.org/drawingml/2006/wordprocessingDrawing" xmlns:w10="urn:schemas-microsoft-com:office:word" xmlns:w="http://schemas.openxmlformats.org/wordprocessingml/2006/main" xmlns:w14="http://schemas.microsoft.com/office/word/2010/wordml" xmlns:w15="http://schemas.microsoft.com/office/word/2012/wordml" xmlns:w16se="http://schemas.microsoft.com/office/word/2015/wordml/symex" xmlns:wpg="http://schemas.microsoft.com/office/word/2010/wordprocessingGroup" xmlns:wpi="http://schemas.microsoft.com/office/word/2010/wordprocessingInk" xmlns:wne="http://schemas.microsoft.com/office/word/2006/wordml" xmlns:wps="http://schemas.microsoft.com/office/word/2010/wordprocessingShape" mc:Ignorable="w14 w15 w16se wp14">
+  <w:abstractNum w:abstractNumId="0" w15:restartNumberingAfterBreak="0">
     <w:nsid w:val="FFFFFFFB"/>
     <w:multiLevelType w:val="multilevel"/>
     <w:tmpl w:val="182CC2D2"/>
@@ -18698,7 +18663,7 @@
       <w:lvlJc w:val="left"/>
     </w:lvl>
   </w:abstractNum>
-  <w:abstractNum w:abstractNumId="1">
+  <w:abstractNum w:abstractNumId="1" w15:restartNumberingAfterBreak="0">
     <w:nsid w:val="094F3BBC"/>
     <w:multiLevelType w:val="hybridMultilevel"/>
     <w:tmpl w:val="B7AA68B8"/>
@@ -18787,7 +18752,7 @@
       </w:pPr>
     </w:lvl>
   </w:abstractNum>
-  <w:abstractNum w:abstractNumId="2">
+  <w:abstractNum w:abstractNumId="2" w15:restartNumberingAfterBreak="0">
     <w:nsid w:val="09A369C9"/>
     <w:multiLevelType w:val="hybridMultilevel"/>
     <w:tmpl w:val="C67AB800"/>
@@ -18876,7 +18841,7 @@
       </w:pPr>
     </w:lvl>
   </w:abstractNum>
-  <w:abstractNum w:abstractNumId="3">
+  <w:abstractNum w:abstractNumId="3" w15:restartNumberingAfterBreak="0">
     <w:nsid w:val="1B84479C"/>
     <w:multiLevelType w:val="hybridMultilevel"/>
     <w:tmpl w:val="D1961C96"/>
@@ -18965,7 +18930,7 @@
       </w:pPr>
     </w:lvl>
   </w:abstractNum>
-  <w:abstractNum w:abstractNumId="4">
+  <w:abstractNum w:abstractNumId="4" w15:restartNumberingAfterBreak="0">
     <w:nsid w:val="22501019"/>
     <w:multiLevelType w:val="hybridMultilevel"/>
     <w:tmpl w:val="FB64D31C"/>
@@ -19054,7 +19019,7 @@
       </w:pPr>
     </w:lvl>
   </w:abstractNum>
-  <w:abstractNum w:abstractNumId="5">
+  <w:abstractNum w:abstractNumId="5" w15:restartNumberingAfterBreak="0">
     <w:nsid w:val="27122833"/>
     <w:multiLevelType w:val="hybridMultilevel"/>
     <w:tmpl w:val="088E7902"/>
@@ -19145,7 +19110,7 @@
       </w:pPr>
     </w:lvl>
   </w:abstractNum>
-  <w:abstractNum w:abstractNumId="6">
+  <w:abstractNum w:abstractNumId="6" w15:restartNumberingAfterBreak="0">
     <w:nsid w:val="34B82F8E"/>
     <w:multiLevelType w:val="hybridMultilevel"/>
     <w:tmpl w:val="2F52ADB6"/>
@@ -19258,7 +19223,7 @@
       </w:pPr>
     </w:lvl>
   </w:abstractNum>
-  <w:abstractNum w:abstractNumId="7">
+  <w:abstractNum w:abstractNumId="7" w15:restartNumberingAfterBreak="0">
     <w:nsid w:val="38D50ABF"/>
     <w:multiLevelType w:val="hybridMultilevel"/>
     <w:tmpl w:val="CCDEFFF0"/>
@@ -19371,7 +19336,7 @@
       </w:rPr>
     </w:lvl>
   </w:abstractNum>
-  <w:abstractNum w:abstractNumId="8">
+  <w:abstractNum w:abstractNumId="8" w15:restartNumberingAfterBreak="0">
     <w:nsid w:val="40647FEA"/>
     <w:multiLevelType w:val="hybridMultilevel"/>
     <w:tmpl w:val="3208ED16"/>
@@ -19462,7 +19427,7 @@
       </w:pPr>
     </w:lvl>
   </w:abstractNum>
-  <w:abstractNum w:abstractNumId="9">
+  <w:abstractNum w:abstractNumId="9" w15:restartNumberingAfterBreak="0">
     <w:nsid w:val="4D0D322D"/>
     <w:multiLevelType w:val="hybridMultilevel"/>
     <w:tmpl w:val="3C588E6E"/>
@@ -19551,7 +19516,7 @@
       </w:pPr>
     </w:lvl>
   </w:abstractNum>
-  <w:abstractNum w:abstractNumId="10">
+  <w:abstractNum w:abstractNumId="10" w15:restartNumberingAfterBreak="0">
     <w:nsid w:val="4FD90E73"/>
     <w:multiLevelType w:val="hybridMultilevel"/>
     <w:tmpl w:val="49525D84"/>
@@ -19642,7 +19607,7 @@
       </w:pPr>
     </w:lvl>
   </w:abstractNum>
-  <w:abstractNum w:abstractNumId="11">
+  <w:abstractNum w:abstractNumId="11" w15:restartNumberingAfterBreak="0">
     <w:nsid w:val="509C2BEE"/>
     <w:multiLevelType w:val="hybridMultilevel"/>
     <w:tmpl w:val="8EAE2EA6"/>
@@ -19733,7 +19698,7 @@
       </w:pPr>
     </w:lvl>
   </w:abstractNum>
-  <w:abstractNum w:abstractNumId="12">
+  <w:abstractNum w:abstractNumId="12" w15:restartNumberingAfterBreak="0">
     <w:nsid w:val="51711E24"/>
     <w:multiLevelType w:val="hybridMultilevel"/>
     <w:tmpl w:val="28AE0F92"/>
@@ -19822,7 +19787,7 @@
       </w:pPr>
     </w:lvl>
   </w:abstractNum>
-  <w:abstractNum w:abstractNumId="13">
+  <w:abstractNum w:abstractNumId="13" w15:restartNumberingAfterBreak="0">
     <w:nsid w:val="560C52BD"/>
     <w:multiLevelType w:val="hybridMultilevel"/>
     <w:tmpl w:val="B85E60C2"/>
@@ -19911,7 +19876,7 @@
       </w:pPr>
     </w:lvl>
   </w:abstractNum>
-  <w:abstractNum w:abstractNumId="14">
+  <w:abstractNum w:abstractNumId="14" w15:restartNumberingAfterBreak="0">
     <w:nsid w:val="5BFB7B2D"/>
     <w:multiLevelType w:val="hybridMultilevel"/>
     <w:tmpl w:val="F41800A4"/>
@@ -20000,7 +19965,7 @@
       </w:pPr>
     </w:lvl>
   </w:abstractNum>
-  <w:abstractNum w:abstractNumId="15">
+  <w:abstractNum w:abstractNumId="15" w15:restartNumberingAfterBreak="0">
     <w:nsid w:val="6165264B"/>
     <w:multiLevelType w:val="hybridMultilevel"/>
     <w:tmpl w:val="DCF65AA6"/>
@@ -20091,7 +20056,7 @@
       </w:pPr>
     </w:lvl>
   </w:abstractNum>
-  <w:abstractNum w:abstractNumId="16">
+  <w:abstractNum w:abstractNumId="16" w15:restartNumberingAfterBreak="0">
     <w:nsid w:val="6AD128C4"/>
     <w:multiLevelType w:val="hybridMultilevel"/>
     <w:tmpl w:val="8534AB50"/>
@@ -20182,7 +20147,7 @@
       </w:pPr>
     </w:lvl>
   </w:abstractNum>
-  <w:abstractNum w:abstractNumId="17">
+  <w:abstractNum w:abstractNumId="17" w15:restartNumberingAfterBreak="0">
     <w:nsid w:val="70C91F06"/>
     <w:multiLevelType w:val="hybridMultilevel"/>
     <w:tmpl w:val="2496F0E0"/>
@@ -20271,7 +20236,7 @@
       </w:pPr>
     </w:lvl>
   </w:abstractNum>
-  <w:abstractNum w:abstractNumId="18">
+  <w:abstractNum w:abstractNumId="18" w15:restartNumberingAfterBreak="0">
     <w:nsid w:val="73431762"/>
     <w:multiLevelType w:val="hybridMultilevel"/>
     <w:tmpl w:val="8710DDB6"/>
@@ -20360,7 +20325,7 @@
       </w:pPr>
     </w:lvl>
   </w:abstractNum>
-  <w:abstractNum w:abstractNumId="19">
+  <w:abstractNum w:abstractNumId="19" w15:restartNumberingAfterBreak="0">
     <w:nsid w:val="76E46038"/>
     <w:multiLevelType w:val="hybridMultilevel"/>
     <w:tmpl w:val="50AE8AEE"/>
@@ -20449,7 +20414,7 @@
       </w:pPr>
     </w:lvl>
   </w:abstractNum>
-  <w:abstractNum w:abstractNumId="20">
+  <w:abstractNum w:abstractNumId="20" w15:restartNumberingAfterBreak="0">
     <w:nsid w:val="7F3025E3"/>
     <w:multiLevelType w:val="hybridMultilevel"/>
     <w:tmpl w:val="EBAA74A0"/>
@@ -20605,7 +20570,7 @@
 </file>
 
 <file path=word/styles.xml><?xml version="1.0" encoding="utf-8"?>
-<w:styles xmlns:mc="http://schemas.openxmlformats.org/markup-compatibility/2006" xmlns:r="http://schemas.openxmlformats.org/officeDocument/2006/relationships" xmlns:w="http://schemas.openxmlformats.org/wordprocessingml/2006/main" xmlns:w14="http://schemas.microsoft.com/office/word/2010/wordml" xmlns:w15="http://schemas.microsoft.com/office/word/2012/wordml" mc:Ignorable="w14 w15">
+<w:styles xmlns:mc="http://schemas.openxmlformats.org/markup-compatibility/2006" xmlns:r="http://schemas.openxmlformats.org/officeDocument/2006/relationships" xmlns:w="http://schemas.openxmlformats.org/wordprocessingml/2006/main" xmlns:w14="http://schemas.microsoft.com/office/word/2010/wordml" xmlns:w15="http://schemas.microsoft.com/office/word/2012/wordml" xmlns:w16se="http://schemas.microsoft.com/office/word/2015/wordml/symex" mc:Ignorable="w14 w15 w16se">
   <w:docDefaults>
     <w:rPrDefault>
       <w:rPr>
@@ -20621,7 +20586,7 @@
       </w:pPr>
     </w:pPrDefault>
   </w:docDefaults>
-  <w:latentStyles w:defLockedState="0" w:defUIPriority="99" w:defSemiHidden="0" w:defUnhideWhenUsed="0" w:defQFormat="0" w:count="380">
+  <w:latentStyles w:defLockedState="0" w:defUIPriority="99" w:defSemiHidden="0" w:defUnhideWhenUsed="0" w:defQFormat="0" w:count="371">
     <w:lsdException w:name="Normal" w:uiPriority="0" w:qFormat="1"/>
     <w:lsdException w:name="heading 1" w:uiPriority="0" w:qFormat="1"/>
     <w:lsdException w:name="heading 2" w:semiHidden="1" w:uiPriority="0" w:unhideWhenUsed="1" w:qFormat="1"/>
@@ -21355,7 +21320,6 @@
       <w:spacing w:after="0" w:line="240" w:lineRule="auto"/>
     </w:pPr>
     <w:tblPr>
-      <w:tblInd w:w="0" w:type="dxa"/>
       <w:tblBorders>
         <w:top w:val="single" w:sz="4" w:space="0" w:color="auto"/>
         <w:left w:val="single" w:sz="4" w:space="0" w:color="auto"/>
@@ -21364,12 +21328,6 @@
         <w:insideH w:val="single" w:sz="4" w:space="0" w:color="auto"/>
         <w:insideV w:val="single" w:sz="4" w:space="0" w:color="auto"/>
       </w:tblBorders>
-      <w:tblCellMar>
-        <w:top w:w="0" w:type="dxa"/>
-        <w:left w:w="108" w:type="dxa"/>
-        <w:bottom w:w="0" w:type="dxa"/>
-        <w:right w:w="108" w:type="dxa"/>
-      </w:tblCellMar>
     </w:tblPr>
   </w:style>
   <w:style w:type="character" w:styleId="Hyperlink">
@@ -21393,7 +21351,6 @@
       <w:spacing w:after="0" w:line="240" w:lineRule="auto"/>
     </w:pPr>
     <w:tblPr>
-      <w:tblInd w:w="0" w:type="dxa"/>
       <w:tblBorders>
         <w:top w:val="single" w:sz="4" w:space="0" w:color="auto"/>
         <w:left w:val="single" w:sz="4" w:space="0" w:color="auto"/>
@@ -21402,12 +21359,6 @@
         <w:insideH w:val="single" w:sz="4" w:space="0" w:color="auto"/>
         <w:insideV w:val="single" w:sz="4" w:space="0" w:color="auto"/>
       </w:tblBorders>
-      <w:tblCellMar>
-        <w:top w:w="0" w:type="dxa"/>
-        <w:left w:w="108" w:type="dxa"/>
-        <w:bottom w:w="0" w:type="dxa"/>
-        <w:right w:w="108" w:type="dxa"/>
-      </w:tblCellMar>
     </w:tblPr>
   </w:style>
   <w:style w:type="paragraph" w:styleId="Header">
@@ -21884,7 +21835,7 @@
 </file>
 
 <file path=customXml/itemProps1.xml><?xml version="1.0" encoding="utf-8"?>
-<ds:datastoreItem xmlns:ds="http://schemas.openxmlformats.org/officeDocument/2006/customXml" ds:itemID="{305D59D6-7FB3-E044-8C4B-73FD6186C324}">
+<ds:datastoreItem xmlns:ds="http://schemas.openxmlformats.org/officeDocument/2006/customXml" ds:itemID="{60D7F74C-3D80-4A33-94AD-EB1300035168}">
   <ds:schemaRefs>
     <ds:schemaRef ds:uri="http://schemas.openxmlformats.org/officeDocument/2006/bibliography"/>
   </ds:schemaRefs>

</xml_diff>